<commit_message>
last changes before phase 2
</commit_message>
<xml_diff>
--- a/HW2 (AutoRecovered).docx
+++ b/HW2 (AutoRecovered).docx
@@ -6,6 +6,7 @@
       <w:pPr>
         <w:bidi/>
         <w:rPr>
+          <w:rFonts w:cs="B Nazanin"/>
           <w:rtl/>
           <w:lang w:bidi="fa-IR"/>
         </w:rPr>
@@ -15,12 +16,13 @@
       <w:pPr>
         <w:bidi/>
         <w:rPr>
-          <w:lang w:bidi="fa-IR"/>
-        </w:rPr>
-      </w:pPr>
-      <w:r>
-        <w:rPr>
-          <w:rFonts w:cs="Arial"/>
+          <w:rFonts w:cs="B Nazanin"/>
+          <w:lang w:bidi="fa-IR"/>
+        </w:rPr>
+      </w:pPr>
+      <w:r>
+        <w:rPr>
+          <w:rFonts w:ascii="Arial" w:hAnsi="Arial" w:cs="Arial" w:hint="cs"/>
           <w:rtl/>
           <w:lang w:bidi="fa-IR"/>
         </w:rPr>
@@ -28,7 +30,7 @@
       </w:r>
       <w:r>
         <w:rPr>
-          <w:rFonts w:cs="Arial"/>
+          <w:rFonts w:cs="B Nazanin"/>
           <w:rtl/>
           <w:lang w:bidi="fa-IR"/>
         </w:rPr>
@@ -36,13 +38,14 @@
       </w:r>
       <w:r>
         <w:rPr>
+          <w:rFonts w:cs="B Nazanin"/>
           <w:lang w:bidi="fa-IR"/>
         </w:rPr>
         <w:t>ID</w:t>
       </w:r>
       <w:r>
         <w:rPr>
-          <w:rFonts w:cs="Arial"/>
+          <w:rFonts w:cs="B Nazanin"/>
           <w:rtl/>
           <w:lang w:bidi="fa-IR"/>
         </w:rPr>
@@ -50,7 +53,7 @@
       </w:r>
       <w:r>
         <w:rPr>
-          <w:rFonts w:cs="Arial" w:hint="cs"/>
+          <w:rFonts w:cs="B Nazanin" w:hint="cs"/>
           <w:rtl/>
           <w:lang w:bidi="fa-IR"/>
         </w:rPr>
@@ -58,7 +61,7 @@
       </w:r>
       <w:r>
         <w:rPr>
-          <w:rFonts w:cs="Arial" w:hint="eastAsia"/>
+          <w:rFonts w:cs="B Nazanin" w:hint="eastAsia"/>
           <w:rtl/>
           <w:lang w:bidi="fa-IR"/>
         </w:rPr>
@@ -66,7 +69,7 @@
       </w:r>
       <w:r>
         <w:rPr>
-          <w:rFonts w:cs="Arial"/>
+          <w:rFonts w:cs="B Nazanin"/>
           <w:rtl/>
           <w:lang w:bidi="fa-IR"/>
         </w:rPr>
@@ -74,7 +77,7 @@
       </w:r>
       <w:r>
         <w:rPr>
-          <w:rFonts w:cs="Arial" w:hint="cs"/>
+          <w:rFonts w:cs="B Nazanin" w:hint="cs"/>
           <w:rtl/>
           <w:lang w:bidi="fa-IR"/>
         </w:rPr>
@@ -82,7 +85,7 @@
       </w:r>
       <w:r>
         <w:rPr>
-          <w:rFonts w:cs="Arial" w:hint="eastAsia"/>
+          <w:rFonts w:cs="B Nazanin" w:hint="eastAsia"/>
           <w:rtl/>
           <w:lang w:bidi="fa-IR"/>
         </w:rPr>
@@ -90,7 +93,7 @@
       </w:r>
       <w:r>
         <w:rPr>
-          <w:rFonts w:cs="Arial" w:hint="cs"/>
+          <w:rFonts w:cs="B Nazanin" w:hint="cs"/>
           <w:rtl/>
           <w:lang w:bidi="fa-IR"/>
         </w:rPr>
@@ -98,7 +101,7 @@
       </w:r>
       <w:r>
         <w:rPr>
-          <w:rFonts w:cs="Arial" w:hint="eastAsia"/>
+          <w:rFonts w:cs="B Nazanin" w:hint="eastAsia"/>
           <w:rtl/>
           <w:lang w:bidi="fa-IR"/>
         </w:rPr>
@@ -106,7 +109,7 @@
       </w:r>
       <w:r>
         <w:rPr>
-          <w:rFonts w:cs="Arial"/>
+          <w:rFonts w:cs="B Nazanin"/>
           <w:rtl/>
           <w:lang w:bidi="fa-IR"/>
         </w:rPr>
@@ -114,7 +117,7 @@
       </w:r>
       <w:r>
         <w:rPr>
-          <w:rFonts w:cs="Arial" w:hint="cs"/>
+          <w:rFonts w:cs="B Nazanin" w:hint="cs"/>
           <w:rtl/>
           <w:lang w:bidi="fa-IR"/>
         </w:rPr>
@@ -122,7 +125,7 @@
       </w:r>
       <w:r>
         <w:rPr>
-          <w:rFonts w:cs="Arial" w:hint="eastAsia"/>
+          <w:rFonts w:cs="B Nazanin" w:hint="eastAsia"/>
           <w:rtl/>
           <w:lang w:bidi="fa-IR"/>
         </w:rPr>
@@ -130,7 +133,7 @@
       </w:r>
       <w:r>
         <w:rPr>
-          <w:rFonts w:cs="Arial" w:hint="cs"/>
+          <w:rFonts w:cs="B Nazanin" w:hint="cs"/>
           <w:rtl/>
           <w:lang w:bidi="fa-IR"/>
         </w:rPr>
@@ -138,7 +141,7 @@
       </w:r>
       <w:r>
         <w:rPr>
-          <w:rFonts w:cs="Arial" w:hint="eastAsia"/>
+          <w:rFonts w:cs="B Nazanin" w:hint="eastAsia"/>
           <w:rtl/>
           <w:lang w:bidi="fa-IR"/>
         </w:rPr>
@@ -146,7 +149,7 @@
       </w:r>
       <w:r>
         <w:rPr>
-          <w:rFonts w:cs="Arial" w:hint="cs"/>
+          <w:rFonts w:cs="B Nazanin" w:hint="cs"/>
           <w:rtl/>
           <w:lang w:bidi="fa-IR"/>
         </w:rPr>
@@ -154,7 +157,7 @@
       </w:r>
       <w:r>
         <w:rPr>
-          <w:rFonts w:cs="Arial" w:hint="eastAsia"/>
+          <w:rFonts w:cs="B Nazanin" w:hint="eastAsia"/>
           <w:rtl/>
           <w:lang w:bidi="fa-IR"/>
         </w:rPr>
@@ -162,7 +165,7 @@
       </w:r>
       <w:r>
         <w:rPr>
-          <w:rFonts w:cs="Arial"/>
+          <w:rFonts w:cs="B Nazanin"/>
           <w:rtl/>
           <w:lang w:bidi="fa-IR"/>
         </w:rPr>
@@ -170,7 +173,7 @@
       </w:r>
       <w:r>
         <w:rPr>
-          <w:rFonts w:cs="Arial" w:hint="cs"/>
+          <w:rFonts w:cs="B Nazanin" w:hint="cs"/>
           <w:rtl/>
           <w:lang w:bidi="fa-IR"/>
         </w:rPr>
@@ -178,7 +181,7 @@
       </w:r>
       <w:r>
         <w:rPr>
-          <w:rFonts w:cs="Arial" w:hint="eastAsia"/>
+          <w:rFonts w:cs="B Nazanin" w:hint="eastAsia"/>
           <w:rtl/>
           <w:lang w:bidi="fa-IR"/>
         </w:rPr>
@@ -186,7 +189,7 @@
       </w:r>
       <w:r>
         <w:rPr>
-          <w:rFonts w:cs="Arial"/>
+          <w:rFonts w:cs="B Nazanin"/>
           <w:rtl/>
           <w:lang w:bidi="fa-IR"/>
         </w:rPr>
@@ -194,7 +197,7 @@
       </w:r>
       <w:r>
         <w:rPr>
-          <w:rFonts w:cs="Arial" w:hint="cs"/>
+          <w:rFonts w:cs="B Nazanin" w:hint="cs"/>
           <w:rtl/>
           <w:lang w:bidi="fa-IR"/>
         </w:rPr>
@@ -202,7 +205,7 @@
       </w:r>
       <w:r>
         <w:rPr>
-          <w:rFonts w:cs="Arial" w:hint="eastAsia"/>
+          <w:rFonts w:cs="B Nazanin" w:hint="eastAsia"/>
           <w:rtl/>
           <w:lang w:bidi="fa-IR"/>
         </w:rPr>
@@ -210,7 +213,7 @@
       </w:r>
       <w:r>
         <w:rPr>
-          <w:rFonts w:cs="Arial"/>
+          <w:rFonts w:cs="B Nazanin"/>
           <w:rtl/>
           <w:lang w:bidi="fa-IR"/>
         </w:rPr>
@@ -218,7 +221,7 @@
       </w:r>
       <w:r>
         <w:rPr>
-          <w:rFonts w:cs="Arial" w:hint="cs"/>
+          <w:rFonts w:cs="B Nazanin" w:hint="cs"/>
           <w:rtl/>
           <w:lang w:bidi="fa-IR"/>
         </w:rPr>
@@ -226,7 +229,7 @@
       </w:r>
       <w:r>
         <w:rPr>
-          <w:rFonts w:cs="Arial"/>
+          <w:rFonts w:cs="B Nazanin"/>
           <w:rtl/>
           <w:lang w:bidi="fa-IR"/>
         </w:rPr>
@@ -234,7 +237,7 @@
       </w:r>
       <w:r>
         <w:rPr>
-          <w:rFonts w:cs="Arial" w:hint="cs"/>
+          <w:rFonts w:cs="B Nazanin" w:hint="cs"/>
           <w:rtl/>
           <w:lang w:bidi="fa-IR"/>
         </w:rPr>
@@ -242,7 +245,7 @@
       </w:r>
       <w:r>
         <w:rPr>
-          <w:rFonts w:cs="Arial" w:hint="eastAsia"/>
+          <w:rFonts w:cs="B Nazanin" w:hint="eastAsia"/>
           <w:rtl/>
           <w:lang w:bidi="fa-IR"/>
         </w:rPr>
@@ -250,7 +253,7 @@
       </w:r>
       <w:r>
         <w:rPr>
-          <w:rFonts w:cs="Arial"/>
+          <w:rFonts w:cs="B Nazanin"/>
           <w:rtl/>
           <w:lang w:bidi="fa-IR"/>
         </w:rPr>
@@ -258,7 +261,7 @@
       </w:r>
       <w:r>
         <w:rPr>
-          <w:rFonts w:cs="Arial" w:hint="cs"/>
+          <w:rFonts w:cs="B Nazanin" w:hint="cs"/>
           <w:rtl/>
           <w:lang w:bidi="fa-IR"/>
         </w:rPr>
@@ -266,7 +269,7 @@
       </w:r>
       <w:r>
         <w:rPr>
-          <w:rFonts w:cs="Arial" w:hint="eastAsia"/>
+          <w:rFonts w:cs="B Nazanin" w:hint="eastAsia"/>
           <w:rtl/>
           <w:lang w:bidi="fa-IR"/>
         </w:rPr>
@@ -274,7 +277,7 @@
       </w:r>
       <w:r>
         <w:rPr>
-          <w:rFonts w:cs="Arial"/>
+          <w:rFonts w:cs="B Nazanin"/>
           <w:rtl/>
           <w:lang w:bidi="fa-IR"/>
         </w:rPr>
@@ -282,7 +285,7 @@
       </w:r>
       <w:r>
         <w:rPr>
-          <w:rFonts w:cs="Arial" w:hint="cs"/>
+          <w:rFonts w:cs="B Nazanin" w:hint="cs"/>
           <w:rtl/>
           <w:lang w:bidi="fa-IR"/>
         </w:rPr>
@@ -290,7 +293,7 @@
       </w:r>
       <w:r>
         <w:rPr>
-          <w:rFonts w:cs="Arial" w:hint="eastAsia"/>
+          <w:rFonts w:cs="B Nazanin" w:hint="eastAsia"/>
           <w:rtl/>
           <w:lang w:bidi="fa-IR"/>
         </w:rPr>
@@ -298,7 +301,7 @@
       </w:r>
       <w:r>
         <w:rPr>
-          <w:rFonts w:cs="Arial"/>
+          <w:rFonts w:cs="B Nazanin"/>
           <w:rtl/>
           <w:lang w:bidi="fa-IR"/>
         </w:rPr>
@@ -306,7 +309,7 @@
       </w:r>
       <w:r>
         <w:rPr>
-          <w:rFonts w:cs="Arial" w:hint="cs"/>
+          <w:rFonts w:cs="B Nazanin" w:hint="cs"/>
           <w:rtl/>
           <w:lang w:bidi="fa-IR"/>
         </w:rPr>
@@ -314,7 +317,7 @@
       </w:r>
       <w:r>
         <w:rPr>
-          <w:rFonts w:cs="Arial" w:hint="eastAsia"/>
+          <w:rFonts w:cs="B Nazanin" w:hint="eastAsia"/>
           <w:rtl/>
           <w:lang w:bidi="fa-IR"/>
         </w:rPr>
@@ -322,7 +325,7 @@
       </w:r>
       <w:r>
         <w:rPr>
-          <w:rFonts w:cs="Arial"/>
+          <w:rFonts w:cs="B Nazanin"/>
           <w:rtl/>
           <w:lang w:bidi="fa-IR"/>
         </w:rPr>
@@ -330,7 +333,7 @@
       </w:r>
       <w:r>
         <w:rPr>
-          <w:rFonts w:cs="Arial" w:hint="cs"/>
+          <w:rFonts w:cs="B Nazanin" w:hint="cs"/>
           <w:rtl/>
           <w:lang w:bidi="fa-IR"/>
         </w:rPr>
@@ -338,7 +341,7 @@
       </w:r>
       <w:r>
         <w:rPr>
-          <w:rFonts w:cs="Arial"/>
+          <w:rFonts w:cs="B Nazanin"/>
           <w:rtl/>
           <w:lang w:bidi="fa-IR"/>
         </w:rPr>
@@ -346,7 +349,7 @@
       </w:r>
       <w:r>
         <w:rPr>
-          <w:rFonts w:cs="Arial" w:hint="cs"/>
+          <w:rFonts w:cs="B Nazanin" w:hint="cs"/>
           <w:rtl/>
           <w:lang w:bidi="fa-IR"/>
         </w:rPr>
@@ -354,7 +357,7 @@
       </w:r>
       <w:r>
         <w:rPr>
-          <w:rFonts w:cs="Arial" w:hint="eastAsia"/>
+          <w:rFonts w:cs="B Nazanin" w:hint="eastAsia"/>
           <w:rtl/>
           <w:lang w:bidi="fa-IR"/>
         </w:rPr>
@@ -362,7 +365,7 @@
       </w:r>
       <w:r>
         <w:rPr>
-          <w:rFonts w:cs="Arial"/>
+          <w:rFonts w:cs="B Nazanin"/>
           <w:rtl/>
           <w:lang w:bidi="fa-IR"/>
         </w:rPr>
@@ -370,7 +373,7 @@
       </w:r>
       <w:r>
         <w:rPr>
-          <w:rFonts w:cs="Arial" w:hint="cs"/>
+          <w:rFonts w:cs="B Nazanin" w:hint="cs"/>
           <w:rtl/>
           <w:lang w:bidi="fa-IR"/>
         </w:rPr>
@@ -378,7 +381,7 @@
       </w:r>
       <w:r>
         <w:rPr>
-          <w:rFonts w:cs="Arial"/>
+          <w:rFonts w:cs="B Nazanin"/>
           <w:rtl/>
           <w:lang w:bidi="fa-IR"/>
         </w:rPr>
@@ -386,7 +389,7 @@
       </w:r>
       <w:r>
         <w:rPr>
-          <w:rFonts w:cs="Arial" w:hint="cs"/>
+          <w:rFonts w:cs="B Nazanin" w:hint="cs"/>
           <w:rtl/>
           <w:lang w:bidi="fa-IR"/>
         </w:rPr>
@@ -394,7 +397,7 @@
       </w:r>
       <w:r>
         <w:rPr>
-          <w:rFonts w:cs="Arial" w:hint="eastAsia"/>
+          <w:rFonts w:cs="B Nazanin" w:hint="eastAsia"/>
           <w:rtl/>
           <w:lang w:bidi="fa-IR"/>
         </w:rPr>
@@ -402,7 +405,7 @@
       </w:r>
       <w:r>
         <w:rPr>
-          <w:rFonts w:cs="Arial" w:hint="cs"/>
+          <w:rFonts w:cs="B Nazanin" w:hint="cs"/>
           <w:rtl/>
           <w:lang w:bidi="fa-IR"/>
         </w:rPr>
@@ -410,7 +413,7 @@
       </w:r>
       <w:r>
         <w:rPr>
-          <w:rFonts w:cs="Arial" w:hint="eastAsia"/>
+          <w:rFonts w:cs="B Nazanin" w:hint="eastAsia"/>
           <w:rtl/>
           <w:lang w:bidi="fa-IR"/>
         </w:rPr>
@@ -418,11 +421,29 @@
       </w:r>
       <w:r>
         <w:rPr>
-          <w:rFonts w:cs="Arial"/>
+          <w:rFonts w:cs="B Nazanin"/>
           <w:rtl/>
           <w:lang w:bidi="fa-IR"/>
         </w:rPr>
         <w:t>.</w:t>
+      </w:r>
+    </w:p>
+    <w:p>
+      <w:pPr>
+        <w:bidi/>
+        <w:rPr>
+          <w:rFonts w:cs="B Nazanin"/>
+          <w:rtl/>
+          <w:lang w:bidi="fa-IR"/>
+        </w:rPr>
+      </w:pPr>
+      <w:r>
+        <w:rPr>
+          <w:rFonts w:cs="B Nazanin" w:hint="cs"/>
+          <w:rtl/>
+          <w:lang w:bidi="fa-IR"/>
+        </w:rPr>
+        <w:t>برای بررسی صحت داده میتوان از هر یک از 4 روش زیر استفاده کرد:</w:t>
       </w:r>
     </w:p>
     <w:p>
@@ -430,13 +451,447 @@
         <w:pStyle w:val="ListParagraph"/>
         <w:numPr>
           <w:ilvl w:val="0"/>
-          <w:numId w:val="3"/>
+          <w:numId w:val="5"/>
         </w:numPr>
         <w:bidi/>
         <w:rPr>
-          <w:lang w:bidi="fa-IR"/>
-        </w:rPr>
-      </w:pPr>
+          <w:rFonts w:cs="B Nazanin"/>
+          <w:lang w:bidi="fa-IR"/>
+        </w:rPr>
+      </w:pPr>
+      <w:r>
+        <w:rPr>
+          <w:rFonts w:cs="B Nazanin" w:hint="cs"/>
+          <w:rtl/>
+          <w:lang w:bidi="fa-IR"/>
+        </w:rPr>
+        <w:t xml:space="preserve">مقادیر </w:t>
+      </w:r>
+      <w:r>
+        <w:rPr>
+          <w:rFonts w:cs="B Nazanin"/>
+          <w:lang w:bidi="fa-IR"/>
+        </w:rPr>
+        <w:t>min</w:t>
+      </w:r>
+      <w:r>
+        <w:rPr>
+          <w:rFonts w:cs="B Nazanin" w:hint="cs"/>
+          <w:rtl/>
+          <w:lang w:bidi="fa-IR"/>
+        </w:rPr>
+        <w:t xml:space="preserve"> و </w:t>
+      </w:r>
+      <w:r>
+        <w:rPr>
+          <w:rFonts w:cs="B Nazanin"/>
+          <w:lang w:bidi="fa-IR"/>
+        </w:rPr>
+        <w:t>max</w:t>
+      </w:r>
+    </w:p>
+    <w:p>
+      <w:pPr>
+        <w:pStyle w:val="ListParagraph"/>
+        <w:bidi/>
+        <w:rPr>
+          <w:rFonts w:cs="B Nazanin" w:hint="cs"/>
+          <w:rtl/>
+          <w:lang w:bidi="fa-IR"/>
+        </w:rPr>
+      </w:pPr>
+      <w:r>
+        <w:rPr>
+          <w:rFonts w:cs="B Nazanin" w:hint="cs"/>
+          <w:rtl/>
+          <w:lang w:bidi="fa-IR"/>
+        </w:rPr>
+        <w:t xml:space="preserve">برای متغیر های </w:t>
+      </w:r>
+      <w:r>
+        <w:rPr>
+          <w:rFonts w:cs="B Nazanin"/>
+          <w:lang w:bidi="fa-IR"/>
+        </w:rPr>
+        <w:t>continuous</w:t>
+      </w:r>
+      <w:r>
+        <w:rPr>
+          <w:rFonts w:cs="B Nazanin" w:hint="cs"/>
+          <w:rtl/>
+          <w:lang w:bidi="fa-IR"/>
+        </w:rPr>
+        <w:t xml:space="preserve"> بررسی مقادیر </w:t>
+      </w:r>
+      <w:r>
+        <w:rPr>
+          <w:rFonts w:cs="B Nazanin"/>
+          <w:lang w:bidi="fa-IR"/>
+        </w:rPr>
+        <w:t>min</w:t>
+      </w:r>
+      <w:r>
+        <w:rPr>
+          <w:rFonts w:cs="B Nazanin" w:hint="cs"/>
+          <w:rtl/>
+          <w:lang w:bidi="fa-IR"/>
+        </w:rPr>
+        <w:t xml:space="preserve"> و </w:t>
+      </w:r>
+      <w:r>
+        <w:rPr>
+          <w:rFonts w:cs="B Nazanin"/>
+          <w:lang w:bidi="fa-IR"/>
+        </w:rPr>
+        <w:t>max</w:t>
+      </w:r>
+      <w:r>
+        <w:rPr>
+          <w:rFonts w:cs="B Nazanin" w:hint="cs"/>
+          <w:rtl/>
+          <w:lang w:bidi="fa-IR"/>
+        </w:rPr>
+        <w:t xml:space="preserve"> میتواند محدوده ای که داده ها در آن صحیح به شمار میروند را بدست آورد.</w:t>
+      </w:r>
+      <w:r>
+        <w:rPr>
+          <w:rFonts w:cs="B Nazanin" w:hint="cs"/>
+          <w:rtl/>
+          <w:lang w:bidi="fa-IR"/>
+        </w:rPr>
+        <w:t xml:space="preserve"> این مقادیر را میتوان از طریق </w:t>
+      </w:r>
+      <w:r>
+        <w:rPr>
+          <w:rFonts w:cs="B Nazanin"/>
+          <w:lang w:bidi="fa-IR"/>
+        </w:rPr>
+        <w:t>field expert</w:t>
+      </w:r>
+      <w:r>
+        <w:rPr>
+          <w:rFonts w:cs="B Nazanin" w:hint="cs"/>
+          <w:rtl/>
+          <w:lang w:bidi="fa-IR"/>
+        </w:rPr>
+        <w:t xml:space="preserve"> و یا هم با تخمین درست به دست آورد، وابسته به پیچیدگی و اهمیت متغیر است.</w:t>
+      </w:r>
+    </w:p>
+    <w:p>
+      <w:pPr>
+        <w:pStyle w:val="ListParagraph"/>
+        <w:bidi/>
+        <w:rPr>
+          <w:rFonts w:cs="B Nazanin"/>
+          <w:lang w:bidi="fa-IR"/>
+        </w:rPr>
+      </w:pPr>
+      <w:r>
+        <w:rPr>
+          <w:rFonts w:cs="B Nazanin" w:hint="cs"/>
+          <w:rtl/>
+          <w:lang w:bidi="fa-IR"/>
+        </w:rPr>
+        <w:t xml:space="preserve"> به طور مثال برای </w:t>
+      </w:r>
+      <w:proofErr w:type="spellStart"/>
+      <w:r>
+        <w:rPr>
+          <w:rFonts w:cs="B Nazanin"/>
+          <w:lang w:bidi="fa-IR"/>
+        </w:rPr>
+        <w:t>Amount_Gross_Order</w:t>
+      </w:r>
+      <w:proofErr w:type="spellEnd"/>
+      <w:r>
+        <w:rPr>
+          <w:rFonts w:cs="B Nazanin" w:hint="cs"/>
+          <w:rtl/>
+          <w:lang w:bidi="fa-IR"/>
+        </w:rPr>
+        <w:t xml:space="preserve"> کمتیرین مقدار میتواند صفر و بیشترین مقدار 100</w:t>
+      </w:r>
+      <w:r>
+        <w:rPr>
+          <w:rFonts w:cs="B Nazanin"/>
+          <w:lang w:bidi="fa-IR"/>
+        </w:rPr>
+        <w:t xml:space="preserve">  </w:t>
+      </w:r>
+      <w:r>
+        <w:rPr>
+          <w:rFonts w:cs="B Nazanin" w:hint="cs"/>
+          <w:rtl/>
+          <w:lang w:bidi="fa-IR"/>
+        </w:rPr>
+        <w:t xml:space="preserve"> میلیارد مد نظر  میگیریم اگر مقدار داده ای خارج از این محدوده باشد غلط است.</w:t>
+      </w:r>
+    </w:p>
+    <w:p>
+      <w:pPr>
+        <w:pStyle w:val="ListParagraph"/>
+        <w:numPr>
+          <w:ilvl w:val="0"/>
+          <w:numId w:val="5"/>
+        </w:numPr>
+        <w:bidi/>
+        <w:rPr>
+          <w:rFonts w:cs="B Nazanin"/>
+          <w:lang w:bidi="fa-IR"/>
+        </w:rPr>
+      </w:pPr>
+      <w:r>
+        <w:rPr>
+          <w:rFonts w:cs="B Nazanin" w:hint="cs"/>
+          <w:rtl/>
+          <w:lang w:bidi="fa-IR"/>
+        </w:rPr>
+        <w:t>بررسی مقادیر تهی</w:t>
+      </w:r>
+    </w:p>
+    <w:p>
+      <w:pPr>
+        <w:pStyle w:val="ListParagraph"/>
+        <w:bidi/>
+        <w:rPr>
+          <w:rFonts w:cs="B Nazanin"/>
+          <w:rtl/>
+          <w:lang w:bidi="fa-IR"/>
+        </w:rPr>
+      </w:pPr>
+      <w:r>
+        <w:rPr>
+          <w:rFonts w:cs="B Nazanin" w:hint="cs"/>
+          <w:rtl/>
+          <w:lang w:bidi="fa-IR"/>
+        </w:rPr>
+        <w:t xml:space="preserve">آسانترین روش برای بررسی این موضوع استفاده از تابع </w:t>
+      </w:r>
+      <w:r>
+        <w:rPr>
+          <w:rFonts w:cs="B Nazanin"/>
+          <w:lang w:bidi="fa-IR"/>
+        </w:rPr>
+        <w:t xml:space="preserve">count </w:t>
+      </w:r>
+      <w:r>
+        <w:rPr>
+          <w:rFonts w:cs="B Nazanin" w:hint="cs"/>
+          <w:rtl/>
+          <w:lang w:bidi="fa-IR"/>
+        </w:rPr>
+        <w:t xml:space="preserve"> است.</w:t>
+      </w:r>
+    </w:p>
+    <w:p>
+      <w:pPr>
+        <w:pStyle w:val="ListParagraph"/>
+        <w:numPr>
+          <w:ilvl w:val="0"/>
+          <w:numId w:val="5"/>
+        </w:numPr>
+        <w:bidi/>
+        <w:rPr>
+          <w:rFonts w:cs="B Nazanin"/>
+          <w:lang w:bidi="fa-IR"/>
+        </w:rPr>
+      </w:pPr>
+      <w:r>
+        <w:rPr>
+          <w:rFonts w:cs="B Nazanin" w:hint="cs"/>
+          <w:rtl/>
+          <w:lang w:bidi="fa-IR"/>
+        </w:rPr>
+        <w:t xml:space="preserve">بررسی مقادیر متغیرهای </w:t>
+      </w:r>
+      <w:r>
+        <w:rPr>
+          <w:rFonts w:cs="B Nazanin"/>
+          <w:lang w:bidi="fa-IR"/>
+        </w:rPr>
+        <w:t>categorical</w:t>
+      </w:r>
+    </w:p>
+    <w:p>
+      <w:pPr>
+        <w:pStyle w:val="ListParagraph"/>
+        <w:bidi/>
+        <w:rPr>
+          <w:rFonts w:cs="B Nazanin"/>
+          <w:rtl/>
+          <w:lang w:bidi="fa-IR"/>
+        </w:rPr>
+      </w:pPr>
+      <w:r>
+        <w:rPr>
+          <w:rFonts w:cs="B Nazanin" w:hint="cs"/>
+          <w:rtl/>
+          <w:lang w:bidi="fa-IR"/>
+        </w:rPr>
+        <w:t xml:space="preserve">در هنگام جمع آوری داده مشکلات و بی دقتی های زیاد میتواند منجر به خطا شود. بک راه  سریع برای بررسی صحت مقادبر این متفیر ها تهیه لیستی از مقادیر مجاز برای </w:t>
+      </w:r>
+      <w:r>
+        <w:rPr>
+          <w:rFonts w:cs="B Nazanin"/>
+          <w:lang w:bidi="fa-IR"/>
+        </w:rPr>
+        <w:t>crosscheck</w:t>
+      </w:r>
+      <w:r>
+        <w:rPr>
+          <w:rFonts w:cs="B Nazanin" w:hint="cs"/>
+          <w:rtl/>
+          <w:lang w:bidi="fa-IR"/>
+        </w:rPr>
+        <w:t xml:space="preserve"> کردن با متغیر متناظر آن است. مانند </w:t>
+      </w:r>
+      <w:proofErr w:type="spellStart"/>
+      <w:r>
+        <w:rPr>
+          <w:rFonts w:cs="B Nazanin"/>
+        </w:rPr>
+        <w:t>city_name_fa</w:t>
+      </w:r>
+      <w:proofErr w:type="spellEnd"/>
+      <w:r>
+        <w:rPr>
+          <w:rFonts w:cs="B Nazanin" w:hint="cs"/>
+          <w:rtl/>
+          <w:lang w:bidi="fa-IR"/>
+        </w:rPr>
+        <w:t xml:space="preserve"> برای بررسی آن میتوان یک لیست  مجاز شهر های ایران را تهیه کرد و برای هر </w:t>
+      </w:r>
+      <w:r>
+        <w:rPr>
+          <w:rFonts w:cs="B Nazanin"/>
+          <w:lang w:bidi="fa-IR"/>
+        </w:rPr>
+        <w:t>Entry</w:t>
+      </w:r>
+      <w:r>
+        <w:rPr>
+          <w:rFonts w:cs="B Nazanin" w:hint="cs"/>
+          <w:rtl/>
+          <w:lang w:bidi="fa-IR"/>
+        </w:rPr>
+        <w:t xml:space="preserve"> چک کرد که آیا در لیست موجود است و یا خیر.</w:t>
+      </w:r>
+    </w:p>
+    <w:p>
+      <w:pPr>
+        <w:pStyle w:val="ListParagraph"/>
+        <w:numPr>
+          <w:ilvl w:val="0"/>
+          <w:numId w:val="5"/>
+        </w:numPr>
+        <w:bidi/>
+        <w:rPr>
+          <w:rFonts w:cs="B Nazanin"/>
+          <w:lang w:bidi="fa-IR"/>
+        </w:rPr>
+      </w:pPr>
+      <w:r>
+        <w:rPr>
+          <w:rFonts w:cs="B Nazanin" w:hint="cs"/>
+          <w:rtl/>
+          <w:lang w:bidi="fa-IR"/>
+        </w:rPr>
+        <w:t xml:space="preserve">بررسی </w:t>
+      </w:r>
+      <w:r>
+        <w:rPr>
+          <w:rFonts w:cs="B Nazanin" w:hint="cs"/>
+          <w:rtl/>
+          <w:lang w:bidi="fa-IR"/>
+        </w:rPr>
+        <w:t>نرخ</w:t>
+      </w:r>
+      <w:r>
+        <w:rPr>
+          <w:rFonts w:cs="B Nazanin" w:hint="cs"/>
+          <w:rtl/>
+          <w:lang w:bidi="fa-IR"/>
+        </w:rPr>
+        <w:t xml:space="preserve"> تکرار مقادیر متغیرهای </w:t>
+      </w:r>
+      <w:r>
+        <w:rPr>
+          <w:rFonts w:cs="B Nazanin"/>
+          <w:lang w:bidi="fa-IR"/>
+        </w:rPr>
+        <w:t>binary</w:t>
+      </w:r>
+    </w:p>
+    <w:p>
+      <w:pPr>
+        <w:pStyle w:val="ListParagraph"/>
+        <w:bidi/>
+        <w:rPr>
+          <w:rFonts w:cs="B Nazanin"/>
+          <w:lang w:bidi="fa-IR"/>
+        </w:rPr>
+      </w:pPr>
+      <w:r>
+        <w:rPr>
+          <w:rFonts w:cs="B Nazanin" w:hint="cs"/>
+          <w:rtl/>
+          <w:lang w:bidi="fa-IR"/>
+        </w:rPr>
+        <w:t xml:space="preserve">در صورتیکه در دتاست خود </w:t>
+      </w:r>
+      <w:r>
+        <w:rPr>
+          <w:rFonts w:cs="B Nazanin" w:hint="cs"/>
+          <w:rtl/>
+          <w:lang w:bidi="fa-IR"/>
+        </w:rPr>
+        <w:t xml:space="preserve">از این نوع متغیر داریم میتوانیم با استقاده از </w:t>
+      </w:r>
+      <w:r>
+        <w:rPr>
+          <w:rFonts w:cs="B Nazanin"/>
+          <w:lang w:bidi="fa-IR"/>
+        </w:rPr>
+        <w:t>mean(incidence rate)</w:t>
+      </w:r>
+      <w:r>
+        <w:rPr>
+          <w:rFonts w:cs="B Nazanin" w:hint="cs"/>
+          <w:rtl/>
+          <w:lang w:bidi="fa-IR"/>
+        </w:rPr>
+        <w:t xml:space="preserve"> بررسی کنیم که آیا این متغیر به درستی مقدار دهی شده است یا خیر. یک خطای معمول برای این نوع از متفیر ها تعیین مقدار 1 و </w:t>
+      </w:r>
+      <w:r>
+        <w:rPr>
+          <w:rFonts w:cs="B Nazanin"/>
+          <w:lang w:bidi="fa-IR"/>
+        </w:rPr>
+        <w:t>null</w:t>
+      </w:r>
+      <w:r>
+        <w:rPr>
+          <w:rFonts w:cs="B Nazanin" w:hint="cs"/>
+          <w:rtl/>
+          <w:lang w:bidi="fa-IR"/>
+        </w:rPr>
+        <w:t xml:space="preserve"> عوض 1 و 0 است، به آسانی قابا شناسایی است زبرا </w:t>
+      </w:r>
+      <w:r>
+        <w:rPr>
+          <w:rFonts w:cs="B Nazanin"/>
+          <w:lang w:bidi="fa-IR"/>
+        </w:rPr>
+        <w:t>Rate</w:t>
+      </w:r>
+      <w:r>
+        <w:rPr>
+          <w:rFonts w:cs="B Nazanin" w:hint="cs"/>
+          <w:rtl/>
+          <w:lang w:bidi="fa-IR"/>
+        </w:rPr>
+        <w:t xml:space="preserve"> خود متغیر با 1 یکسان میشود.</w:t>
+      </w:r>
     </w:p>
     <w:sectPr>
       <w:pgSz w:w="12240" w:h="15840"/>
@@ -821,6 +1276,92 @@
       </w:pPr>
     </w:lvl>
   </w:abstractNum>
+  <w:abstractNum w:abstractNumId="4" w15:restartNumberingAfterBreak="0">
+    <w:nsid w:val="731D780F"/>
+    <w:multiLevelType w:val="hybridMultilevel"/>
+    <w:tmpl w:val="DE08883C"/>
+    <w:lvl w:ilvl="0" w:tplc="0409000F">
+      <w:start w:val="1"/>
+      <w:numFmt w:val="decimal"/>
+      <w:lvlText w:val="%1."/>
+      <w:lvlJc w:val="left"/>
+      <w:pPr>
+        <w:ind w:left="720" w:hanging="360"/>
+      </w:pPr>
+    </w:lvl>
+    <w:lvl w:ilvl="1" w:tplc="04090019" w:tentative="1">
+      <w:start w:val="1"/>
+      <w:numFmt w:val="lowerLetter"/>
+      <w:lvlText w:val="%2."/>
+      <w:lvlJc w:val="left"/>
+      <w:pPr>
+        <w:ind w:left="1440" w:hanging="360"/>
+      </w:pPr>
+    </w:lvl>
+    <w:lvl w:ilvl="2" w:tplc="0409001B" w:tentative="1">
+      <w:start w:val="1"/>
+      <w:numFmt w:val="lowerRoman"/>
+      <w:lvlText w:val="%3."/>
+      <w:lvlJc w:val="right"/>
+      <w:pPr>
+        <w:ind w:left="2160" w:hanging="180"/>
+      </w:pPr>
+    </w:lvl>
+    <w:lvl w:ilvl="3" w:tplc="0409000F" w:tentative="1">
+      <w:start w:val="1"/>
+      <w:numFmt w:val="decimal"/>
+      <w:lvlText w:val="%4."/>
+      <w:lvlJc w:val="left"/>
+      <w:pPr>
+        <w:ind w:left="2880" w:hanging="360"/>
+      </w:pPr>
+    </w:lvl>
+    <w:lvl w:ilvl="4" w:tplc="04090019" w:tentative="1">
+      <w:start w:val="1"/>
+      <w:numFmt w:val="lowerLetter"/>
+      <w:lvlText w:val="%5."/>
+      <w:lvlJc w:val="left"/>
+      <w:pPr>
+        <w:ind w:left="3600" w:hanging="360"/>
+      </w:pPr>
+    </w:lvl>
+    <w:lvl w:ilvl="5" w:tplc="0409001B" w:tentative="1">
+      <w:start w:val="1"/>
+      <w:numFmt w:val="lowerRoman"/>
+      <w:lvlText w:val="%6."/>
+      <w:lvlJc w:val="right"/>
+      <w:pPr>
+        <w:ind w:left="4320" w:hanging="180"/>
+      </w:pPr>
+    </w:lvl>
+    <w:lvl w:ilvl="6" w:tplc="0409000F" w:tentative="1">
+      <w:start w:val="1"/>
+      <w:numFmt w:val="decimal"/>
+      <w:lvlText w:val="%7."/>
+      <w:lvlJc w:val="left"/>
+      <w:pPr>
+        <w:ind w:left="5040" w:hanging="360"/>
+      </w:pPr>
+    </w:lvl>
+    <w:lvl w:ilvl="7" w:tplc="04090019" w:tentative="1">
+      <w:start w:val="1"/>
+      <w:numFmt w:val="lowerLetter"/>
+      <w:lvlText w:val="%8."/>
+      <w:lvlJc w:val="left"/>
+      <w:pPr>
+        <w:ind w:left="5760" w:hanging="360"/>
+      </w:pPr>
+    </w:lvl>
+    <w:lvl w:ilvl="8" w:tplc="0409001B" w:tentative="1">
+      <w:start w:val="1"/>
+      <w:numFmt w:val="lowerRoman"/>
+      <w:lvlText w:val="%9."/>
+      <w:lvlJc w:val="right"/>
+      <w:pPr>
+        <w:ind w:left="6480" w:hanging="180"/>
+      </w:pPr>
+    </w:lvl>
+  </w:abstractNum>
   <w:num w:numId="1">
     <w:abstractNumId w:val="3"/>
   </w:num>
@@ -832,6 +1373,9 @@
   </w:num>
   <w:num w:numId="4">
     <w:abstractNumId w:val="0"/>
+  </w:num>
+  <w:num w:numId="5">
+    <w:abstractNumId w:val="4"/>
   </w:num>
 </w:numbering>
 </file>
@@ -1238,6 +1782,7 @@
   <w:style w:type="character" w:default="1" w:styleId="DefaultParagraphFont">
     <w:name w:val="Default Paragraph Font"/>
     <w:uiPriority w:val="1"/>
+    <w:semiHidden/>
     <w:unhideWhenUsed/>
   </w:style>
   <w:style w:type="table" w:default="1" w:styleId="TableNormal">

</xml_diff>